<commit_message>
Add Thundernet and shuffleNet V2
</commit_message>
<xml_diff>
--- a/学习摘要.docx
+++ b/学习摘要.docx
@@ -452,7 +452,7 @@
                     <pic:cNvPicPr/>
                   </pic:nvPicPr>
                   <pic:blipFill>
-                    <a:blip r:embed="rId5"/>
+                    <a:blip r:embed="rId7"/>
                     <a:stretch>
                       <a:fillRect/>
                     </a:stretch>
@@ -572,7 +572,7 @@
                     <pic:cNvPicPr/>
                   </pic:nvPicPr>
                   <pic:blipFill rotWithShape="1">
-                    <a:blip r:embed="rId6"/>
+                    <a:blip r:embed="rId8"/>
                     <a:srcRect l="-289" t="797" r="289" b="2196"/>
                     <a:stretch/>
                   </pic:blipFill>
@@ -731,7 +731,6 @@
     <w:p>
       <w:pPr>
         <w:rPr>
-          <w:rFonts w:hint="eastAsia"/>
           <w:b/>
         </w:rPr>
       </w:pPr>
@@ -752,51 +751,85 @@
     <w:p>
       <w:pPr>
         <w:rPr>
+          <w:rFonts w:ascii="Arial" w:hAnsi="Arial" w:cs="Arial"/>
+          <w:color w:val="333333"/>
+          <w:shd w:val="clear" w:color="auto" w:fill="FFFFFF"/>
+        </w:rPr>
+      </w:pPr>
+      <w:r>
+        <w:rPr>
+          <w:rFonts w:ascii="Arial" w:hAnsi="Arial" w:cs="Arial"/>
+          <w:color w:val="333333"/>
+          <w:shd w:val="clear" w:color="auto" w:fill="FFFFFF"/>
+        </w:rPr>
+        <w:t>采用名为</w:t>
+      </w:r>
+      <w:r>
+        <w:rPr>
+          <w:rFonts w:ascii="Arial" w:hAnsi="Arial" w:cs="Arial"/>
+          <w:color w:val="333333"/>
+          <w:shd w:val="clear" w:color="auto" w:fill="FFFFFF"/>
+        </w:rPr>
+        <w:t xml:space="preserve"> </w:t>
+      </w:r>
+      <w:r>
+        <w:rPr>
+          <w:rFonts w:ascii="Arial" w:hAnsi="Arial" w:cs="Arial"/>
+          <w:b/>
+          <w:color w:val="333333"/>
+          <w:shd w:val="clear" w:color="auto" w:fill="FFFFFF"/>
+        </w:rPr>
+        <w:t>depth-wise separable convolution</w:t>
+      </w:r>
+      <w:r>
+        <w:rPr>
+          <w:rFonts w:ascii="Arial" w:hAnsi="Arial" w:cs="Arial"/>
+          <w:color w:val="333333"/>
+          <w:shd w:val="clear" w:color="auto" w:fill="FFFFFF"/>
+        </w:rPr>
+        <w:t xml:space="preserve"> </w:t>
+      </w:r>
+      <w:r>
+        <w:rPr>
+          <w:rFonts w:ascii="Arial" w:hAnsi="Arial" w:cs="Arial"/>
+          <w:color w:val="333333"/>
+          <w:shd w:val="clear" w:color="auto" w:fill="FFFFFF"/>
+        </w:rPr>
+        <w:t>的卷积方式代替传统卷积方式</w:t>
+      </w:r>
+      <w:r>
+        <w:rPr>
           <w:rFonts w:ascii="Arial" w:hAnsi="Arial" w:cs="Arial" w:hint="eastAsia"/>
           <w:color w:val="333333"/>
           <w:shd w:val="clear" w:color="auto" w:fill="FFFFFF"/>
         </w:rPr>
-      </w:pPr>
-      <w:r>
-        <w:rPr>
-          <w:rFonts w:ascii="Arial" w:hAnsi="Arial" w:cs="Arial"/>
-          <w:color w:val="333333"/>
-          <w:shd w:val="clear" w:color="auto" w:fill="FFFFFF"/>
-        </w:rPr>
-        <w:t>采用名为</w:t>
-      </w:r>
-      <w:r>
-        <w:rPr>
-          <w:rFonts w:ascii="Arial" w:hAnsi="Arial" w:cs="Arial"/>
-          <w:color w:val="333333"/>
-          <w:shd w:val="clear" w:color="auto" w:fill="FFFFFF"/>
-        </w:rPr>
-        <w:t xml:space="preserve"> </w:t>
-      </w:r>
-      <w:r>
-        <w:rPr>
-          <w:rFonts w:ascii="Arial" w:hAnsi="Arial" w:cs="Arial"/>
-          <w:b/>
-          <w:color w:val="333333"/>
-          <w:shd w:val="clear" w:color="auto" w:fill="FFFFFF"/>
-        </w:rPr>
-        <w:t>depth-wise separable convolution</w:t>
-      </w:r>
-      <w:r>
-        <w:rPr>
-          <w:rFonts w:ascii="Arial" w:hAnsi="Arial" w:cs="Arial"/>
-          <w:color w:val="333333"/>
-          <w:shd w:val="clear" w:color="auto" w:fill="FFFFFF"/>
-        </w:rPr>
-        <w:t xml:space="preserve"> </w:t>
-      </w:r>
-      <w:r>
-        <w:rPr>
-          <w:rFonts w:ascii="Arial" w:hAnsi="Arial" w:cs="Arial"/>
-          <w:color w:val="333333"/>
-          <w:shd w:val="clear" w:color="auto" w:fill="FFFFFF"/>
-        </w:rPr>
-        <w:t>的卷积方式代替传统卷积方式</w:t>
+        <w:t>，</w:t>
+      </w:r>
+      <w:r>
+        <w:rPr>
+          <w:rFonts w:ascii="Arial" w:hAnsi="Arial" w:cs="Arial"/>
+          <w:color w:val="333333"/>
+          <w:shd w:val="clear" w:color="auto" w:fill="FFFFFF"/>
+        </w:rPr>
+        <w:t>以达到减少</w:t>
+      </w:r>
+      <w:proofErr w:type="gramStart"/>
+      <w:r>
+        <w:rPr>
+          <w:rFonts w:ascii="Arial" w:hAnsi="Arial" w:cs="Arial"/>
+          <w:color w:val="333333"/>
+          <w:shd w:val="clear" w:color="auto" w:fill="FFFFFF"/>
+        </w:rPr>
+        <w:t>网络权</w:t>
+      </w:r>
+      <w:proofErr w:type="gramEnd"/>
+      <w:r>
+        <w:rPr>
+          <w:rFonts w:ascii="Arial" w:hAnsi="Arial" w:cs="Arial"/>
+          <w:color w:val="333333"/>
+          <w:shd w:val="clear" w:color="auto" w:fill="FFFFFF"/>
+        </w:rPr>
+        <w:t>值参数的目的。</w:t>
       </w:r>
       <w:r>
         <w:rPr>
@@ -804,33 +837,55 @@
           <w:color w:val="333333"/>
           <w:shd w:val="clear" w:color="auto" w:fill="FFFFFF"/>
         </w:rPr>
-        <w:t>，</w:t>
-      </w:r>
-      <w:r>
-        <w:rPr>
-          <w:rFonts w:ascii="Arial" w:hAnsi="Arial" w:cs="Arial"/>
-          <w:color w:val="333333"/>
-          <w:shd w:val="clear" w:color="auto" w:fill="FFFFFF"/>
-        </w:rPr>
-        <w:t>以达到减少</w:t>
-      </w:r>
-      <w:proofErr w:type="gramStart"/>
-      <w:r>
-        <w:rPr>
-          <w:rFonts w:ascii="Arial" w:hAnsi="Arial" w:cs="Arial"/>
-          <w:color w:val="333333"/>
-          <w:shd w:val="clear" w:color="auto" w:fill="FFFFFF"/>
-        </w:rPr>
-        <w:t>网络权</w:t>
-      </w:r>
-      <w:proofErr w:type="gramEnd"/>
-      <w:r>
-        <w:rPr>
-          <w:rFonts w:ascii="Arial" w:hAnsi="Arial" w:cs="Arial"/>
-          <w:color w:val="333333"/>
-          <w:shd w:val="clear" w:color="auto" w:fill="FFFFFF"/>
-        </w:rPr>
-        <w:t>值参数的目的。</w:t>
+        <w:t>通过采用</w:t>
+      </w:r>
+      <w:r>
+        <w:rPr>
+          <w:rFonts w:ascii="Arial" w:hAnsi="Arial" w:cs="Arial"/>
+          <w:color w:val="333333"/>
+          <w:shd w:val="clear" w:color="auto" w:fill="FFFFFF"/>
+        </w:rPr>
+        <w:t xml:space="preserve"> depth-wise convolution </w:t>
+      </w:r>
+      <w:r>
+        <w:rPr>
+          <w:rFonts w:ascii="Arial" w:hAnsi="Arial" w:cs="Arial"/>
+          <w:color w:val="333333"/>
+          <w:shd w:val="clear" w:color="auto" w:fill="FFFFFF"/>
+        </w:rPr>
+        <w:t>的卷积方式，达到：</w:t>
+      </w:r>
+      <w:r>
+        <w:rPr>
+          <w:rFonts w:ascii="Arial" w:hAnsi="Arial" w:cs="Arial"/>
+          <w:color w:val="333333"/>
+          <w:shd w:val="clear" w:color="auto" w:fill="FFFFFF"/>
+        </w:rPr>
+        <w:t xml:space="preserve">1. </w:t>
+      </w:r>
+      <w:r>
+        <w:rPr>
+          <w:rFonts w:ascii="Arial" w:hAnsi="Arial" w:cs="Arial"/>
+          <w:color w:val="333333"/>
+          <w:shd w:val="clear" w:color="auto" w:fill="FFFFFF"/>
+        </w:rPr>
+        <w:t>减少参数数量</w:t>
+      </w:r>
+      <w:r>
+        <w:rPr>
+          <w:rFonts w:ascii="Arial" w:hAnsi="Arial" w:cs="Arial"/>
+          <w:color w:val="333333"/>
+          <w:shd w:val="clear" w:color="auto" w:fill="FFFFFF"/>
+        </w:rPr>
+        <w:t xml:space="preserve"> 2. </w:t>
+      </w:r>
+      <w:r>
+        <w:rPr>
+          <w:rFonts w:ascii="Arial" w:hAnsi="Arial" w:cs="Arial"/>
+          <w:color w:val="333333"/>
+          <w:shd w:val="clear" w:color="auto" w:fill="FFFFFF"/>
+        </w:rPr>
+        <w:t>提升运算速度。（这两点是要区别开的，参数少的不一定运算速度快！还要看计算方式！）</w:t>
       </w:r>
       <w:r>
         <w:rPr>
@@ -838,69 +893,13 @@
           <w:color w:val="333333"/>
           <w:shd w:val="clear" w:color="auto" w:fill="FFFFFF"/>
         </w:rPr>
-        <w:t>通过采用</w:t>
-      </w:r>
-      <w:r>
-        <w:rPr>
-          <w:rFonts w:ascii="Arial" w:hAnsi="Arial" w:cs="Arial"/>
-          <w:color w:val="333333"/>
-          <w:shd w:val="clear" w:color="auto" w:fill="FFFFFF"/>
-        </w:rPr>
-        <w:t xml:space="preserve"> depth-wise convolution </w:t>
-      </w:r>
-      <w:r>
-        <w:rPr>
-          <w:rFonts w:ascii="Arial" w:hAnsi="Arial" w:cs="Arial"/>
-          <w:color w:val="333333"/>
-          <w:shd w:val="clear" w:color="auto" w:fill="FFFFFF"/>
-        </w:rPr>
-        <w:t>的卷积方式，达到：</w:t>
-      </w:r>
-      <w:r>
-        <w:rPr>
-          <w:rFonts w:ascii="Arial" w:hAnsi="Arial" w:cs="Arial"/>
-          <w:color w:val="333333"/>
-          <w:shd w:val="clear" w:color="auto" w:fill="FFFFFF"/>
-        </w:rPr>
-        <w:t xml:space="preserve">1. </w:t>
-      </w:r>
-      <w:r>
-        <w:rPr>
-          <w:rFonts w:ascii="Arial" w:hAnsi="Arial" w:cs="Arial"/>
-          <w:color w:val="333333"/>
-          <w:shd w:val="clear" w:color="auto" w:fill="FFFFFF"/>
-        </w:rPr>
-        <w:t>减少参数数量</w:t>
-      </w:r>
-      <w:r>
-        <w:rPr>
-          <w:rFonts w:ascii="Arial" w:hAnsi="Arial" w:cs="Arial"/>
-          <w:color w:val="333333"/>
-          <w:shd w:val="clear" w:color="auto" w:fill="FFFFFF"/>
-        </w:rPr>
-        <w:t xml:space="preserve"> 2. </w:t>
-      </w:r>
-      <w:r>
-        <w:rPr>
-          <w:rFonts w:ascii="Arial" w:hAnsi="Arial" w:cs="Arial"/>
-          <w:color w:val="333333"/>
-          <w:shd w:val="clear" w:color="auto" w:fill="FFFFFF"/>
-        </w:rPr>
-        <w:t>提升运算速度。（这两点是要区别开的，参数少的不一定运算速度快！还要看计算方式！）</w:t>
-      </w:r>
-      <w:r>
-        <w:rPr>
-          <w:rFonts w:ascii="Arial" w:hAnsi="Arial" w:cs="Arial" w:hint="eastAsia"/>
-          <w:color w:val="333333"/>
-          <w:shd w:val="clear" w:color="auto" w:fill="FFFFFF"/>
-        </w:rPr>
         <w:t>。</w:t>
       </w:r>
     </w:p>
     <w:p>
       <w:pPr>
         <w:rPr>
-          <w:rFonts w:ascii="Arial" w:hAnsi="Arial" w:cs="Arial" w:hint="eastAsia"/>
+          <w:rFonts w:ascii="Arial" w:hAnsi="Arial" w:cs="Arial"/>
           <w:color w:val="333333"/>
           <w:shd w:val="clear" w:color="auto" w:fill="FFFFFF"/>
         </w:rPr>
@@ -989,167 +988,6 @@
             <wp:extent cx="5152381" cy="3847619"/>
             <wp:effectExtent l="0" t="0" r="0" b="635"/>
             <wp:docPr id="3" name="图片 3"/>
-            <wp:cNvGraphicFramePr>
-              <a:graphicFrameLocks xmlns:a="http://schemas.openxmlformats.org/drawingml/2006/main" noChangeAspect="1"/>
-            </wp:cNvGraphicFramePr>
-            <a:graphic xmlns:a="http://schemas.openxmlformats.org/drawingml/2006/main">
-              <a:graphicData uri="http://schemas.openxmlformats.org/drawingml/2006/picture">
-                <pic:pic xmlns:pic="http://schemas.openxmlformats.org/drawingml/2006/picture">
-                  <pic:nvPicPr>
-                    <pic:cNvPr id="0" name=""/>
-                    <pic:cNvPicPr/>
-                  </pic:nvPicPr>
-                  <pic:blipFill>
-                    <a:blip r:embed="rId7"/>
-                    <a:stretch>
-                      <a:fillRect/>
-                    </a:stretch>
-                  </pic:blipFill>
-                  <pic:spPr>
-                    <a:xfrm>
-                      <a:off x="0" y="0"/>
-                      <a:ext cx="5152381" cy="3847619"/>
-                    </a:xfrm>
-                    <a:prstGeom prst="rect">
-                      <a:avLst/>
-                    </a:prstGeom>
-                  </pic:spPr>
-                </pic:pic>
-              </a:graphicData>
-            </a:graphic>
-          </wp:inline>
-        </w:drawing>
-      </w:r>
-    </w:p>
-    <w:p>
-      <w:pPr>
-        <w:ind w:firstLineChars="200" w:firstLine="420"/>
-      </w:pPr>
-      <w:r>
-        <w:rPr>
-          <w:noProof/>
-        </w:rPr>
-        <w:drawing>
-          <wp:inline distT="0" distB="0" distL="0" distR="0" wp14:anchorId="6CBAA35F" wp14:editId="4F1A712A">
-            <wp:extent cx="5114286" cy="3428572"/>
-            <wp:effectExtent l="0" t="0" r="0" b="635"/>
-            <wp:docPr id="4" name="图片 4"/>
-            <wp:cNvGraphicFramePr>
-              <a:graphicFrameLocks xmlns:a="http://schemas.openxmlformats.org/drawingml/2006/main" noChangeAspect="1"/>
-            </wp:cNvGraphicFramePr>
-            <a:graphic xmlns:a="http://schemas.openxmlformats.org/drawingml/2006/main">
-              <a:graphicData uri="http://schemas.openxmlformats.org/drawingml/2006/picture">
-                <pic:pic xmlns:pic="http://schemas.openxmlformats.org/drawingml/2006/picture">
-                  <pic:nvPicPr>
-                    <pic:cNvPr id="0" name=""/>
-                    <pic:cNvPicPr/>
-                  </pic:nvPicPr>
-                  <pic:blipFill>
-                    <a:blip r:embed="rId8"/>
-                    <a:stretch>
-                      <a:fillRect/>
-                    </a:stretch>
-                  </pic:blipFill>
-                  <pic:spPr>
-                    <a:xfrm>
-                      <a:off x="0" y="0"/>
-                      <a:ext cx="5114286" cy="3428572"/>
-                    </a:xfrm>
-                    <a:prstGeom prst="rect">
-                      <a:avLst/>
-                    </a:prstGeom>
-                  </pic:spPr>
-                </pic:pic>
-              </a:graphicData>
-            </a:graphic>
-          </wp:inline>
-        </w:drawing>
-      </w:r>
-    </w:p>
-    <w:p/>
-    <w:p>
-      <w:pPr>
-        <w:rPr>
-          <w:rFonts w:hint="eastAsia"/>
-        </w:rPr>
-      </w:pPr>
-    </w:p>
-    <w:p>
-      <w:r>
-        <w:lastRenderedPageBreak/>
-        <w:t>All layers are followed by</w:t>
-      </w:r>
-      <w:r>
-        <w:rPr>
-          <w:rFonts w:hint="eastAsia"/>
-        </w:rPr>
-        <w:t xml:space="preserve"> </w:t>
-      </w:r>
-      <w:r>
-        <w:t xml:space="preserve">a </w:t>
-      </w:r>
-      <w:proofErr w:type="spellStart"/>
-      <w:r>
-        <w:t>batchnorm</w:t>
-      </w:r>
-      <w:proofErr w:type="spellEnd"/>
-      <w:r>
-        <w:t xml:space="preserve"> [13] and </w:t>
-      </w:r>
-      <w:proofErr w:type="spellStart"/>
-      <w:r>
-        <w:t>ReLU</w:t>
-      </w:r>
-      <w:proofErr w:type="spellEnd"/>
-      <w:r>
-        <w:t xml:space="preserve"> nonlinearity with the exception</w:t>
-      </w:r>
-    </w:p>
-    <w:p>
-      <w:pPr>
-        <w:rPr>
-          <w:rFonts w:hint="eastAsia"/>
-        </w:rPr>
-      </w:pPr>
-      <w:proofErr w:type="gramStart"/>
-      <w:r>
-        <w:t>of</w:t>
-      </w:r>
-      <w:proofErr w:type="gramEnd"/>
-      <w:r>
-        <w:t xml:space="preserve"> the final fully connected </w:t>
-      </w:r>
-      <w:r>
-        <w:t>layer which has no nonlinearity</w:t>
-      </w:r>
-      <w:r>
-        <w:rPr>
-          <w:rFonts w:hint="eastAsia"/>
-        </w:rPr>
-        <w:t xml:space="preserve"> </w:t>
-      </w:r>
-      <w:r>
-        <w:t xml:space="preserve">and feeds into a </w:t>
-      </w:r>
-      <w:proofErr w:type="spellStart"/>
-      <w:r>
-        <w:t>softmax</w:t>
-      </w:r>
-      <w:proofErr w:type="spellEnd"/>
-      <w:r>
-        <w:t xml:space="preserve"> layer for classification.</w:t>
-      </w:r>
-    </w:p>
-    <w:p>
-      <w:r>
-        <w:rPr>
-          <w:noProof/>
-        </w:rPr>
-        <w:drawing>
-          <wp:inline distT="0" distB="0" distL="0" distR="0" wp14:anchorId="39D69D35" wp14:editId="7959D7B0">
-            <wp:extent cx="3600000" cy="4180953"/>
-            <wp:effectExtent l="0" t="0" r="635" b="0"/>
-            <wp:docPr id="5" name="图片 5"/>
             <wp:cNvGraphicFramePr>
               <a:graphicFrameLocks xmlns:a="http://schemas.openxmlformats.org/drawingml/2006/main" noChangeAspect="1"/>
             </wp:cNvGraphicFramePr>
@@ -1169,7 +1007,7 @@
                   <pic:spPr>
                     <a:xfrm>
                       <a:off x="0" y="0"/>
-                      <a:ext cx="3600000" cy="4180953"/>
+                      <a:ext cx="5152381" cy="3847619"/>
                     </a:xfrm>
                     <a:prstGeom prst="rect">
                       <a:avLst/>
@@ -1184,67 +1022,17 @@
     </w:p>
     <w:p>
       <w:pPr>
-        <w:rPr>
-          <w:rFonts w:hint="eastAsia"/>
-        </w:rPr>
-      </w:pPr>
-      <w:r>
-        <w:rPr>
-          <w:rFonts w:hint="eastAsia"/>
-        </w:rPr>
-        <w:t>核心思想是采用</w:t>
-      </w:r>
-      <w:r>
-        <w:t xml:space="preserve"> depth-wise convolution 操作，在相同的权值参</w:t>
-      </w:r>
-      <w:proofErr w:type="gramStart"/>
-      <w:r>
-        <w:t>数数量</w:t>
-      </w:r>
-      <w:proofErr w:type="gramEnd"/>
-      <w:r>
-        <w:t>的情况下，相较于 standard convolution 操作，可以减少数倍的计算量，从而达到提升网络运算速度的目的。</w:t>
-      </w:r>
-      <w:r>
-        <w:rPr>
-          <w:rFonts w:hint="eastAsia"/>
-        </w:rPr>
-        <w:t>输出的</w:t>
-      </w:r>
-      <w:r>
-        <w:t xml:space="preserve"> feature map 仅包含输入的 feature map 的一部分，在这里，</w:t>
-      </w:r>
-      <w:proofErr w:type="spellStart"/>
-      <w:r>
-        <w:t>MobileNet</w:t>
-      </w:r>
-      <w:proofErr w:type="spellEnd"/>
-      <w:r>
-        <w:t xml:space="preserve"> 采用了 point-wise convolution 解决这个问题</w:t>
-      </w:r>
-      <w:r>
-        <w:rPr>
-          <w:rFonts w:hint="eastAsia"/>
-        </w:rPr>
-        <w:t>。</w:t>
-      </w:r>
-    </w:p>
-    <w:p>
-      <w:pPr>
-        <w:rPr>
-          <w:rFonts w:hint="eastAsia"/>
-        </w:rPr>
+        <w:ind w:firstLineChars="200" w:firstLine="420"/>
       </w:pPr>
       <w:r>
         <w:rPr>
           <w:noProof/>
         </w:rPr>
-        <w:lastRenderedPageBreak/>
         <w:drawing>
-          <wp:inline distT="0" distB="0" distL="0" distR="0" wp14:anchorId="06C87A25" wp14:editId="4D1CDE57">
-            <wp:extent cx="5274310" cy="3428912"/>
-            <wp:effectExtent l="0" t="0" r="2540" b="635"/>
-            <wp:docPr id="7" name="图片 7"/>
+          <wp:inline distT="0" distB="0" distL="0" distR="0" wp14:anchorId="6CBAA35F" wp14:editId="4F1A712A">
+            <wp:extent cx="5114286" cy="3428572"/>
+            <wp:effectExtent l="0" t="0" r="0" b="635"/>
+            <wp:docPr id="4" name="图片 4"/>
             <wp:cNvGraphicFramePr>
               <a:graphicFrameLocks xmlns:a="http://schemas.openxmlformats.org/drawingml/2006/main" noChangeAspect="1"/>
             </wp:cNvGraphicFramePr>
@@ -1264,7 +1052,7 @@
                   <pic:spPr>
                     <a:xfrm>
                       <a:off x="0" y="0"/>
-                      <a:ext cx="5274310" cy="3428912"/>
+                      <a:ext cx="5114286" cy="3428572"/>
                     </a:xfrm>
                     <a:prstGeom prst="rect">
                       <a:avLst/>
@@ -1277,340 +1065,76 @@
         </w:drawing>
       </w:r>
     </w:p>
-    <w:p>
-      <w:pPr>
-        <w:rPr>
-          <w:rFonts w:hint="eastAsia"/>
-        </w:rPr>
-      </w:pPr>
-    </w:p>
-    <w:p>
-      <w:pPr>
-        <w:rPr>
-          <w:b/>
-        </w:rPr>
-      </w:pPr>
+    <w:p/>
+    <w:p/>
+    <w:p>
+      <w:r>
+        <w:lastRenderedPageBreak/>
+        <w:t>All layers are followed by</w:t>
+      </w:r>
+      <w:r>
+        <w:rPr>
+          <w:rFonts w:hint="eastAsia"/>
+        </w:rPr>
+        <w:t xml:space="preserve"> </w:t>
+      </w:r>
+      <w:r>
+        <w:t xml:space="preserve">a </w:t>
+      </w:r>
       <w:proofErr w:type="spellStart"/>
       <w:r>
-        <w:rPr>
-          <w:b/>
-        </w:rPr>
-        <w:t>ShuffleNet</w:t>
+        <w:t>batchnorm</w:t>
       </w:r>
       <w:proofErr w:type="spellEnd"/>
       <w:r>
-        <w:rPr>
-          <w:rFonts w:hint="eastAsia"/>
-          <w:b/>
-        </w:rPr>
-        <w:t>（</w:t>
+        <w:t xml:space="preserve"> [13] and </w:t>
       </w:r>
       <w:proofErr w:type="spellStart"/>
       <w:r>
-        <w:rPr>
-          <w:b/>
-        </w:rPr>
-        <w:t>ShuffleNet</w:t>
+        <w:t>ReLU</w:t>
       </w:r>
       <w:proofErr w:type="spellEnd"/>
       <w:r>
-        <w:rPr>
-          <w:b/>
-        </w:rPr>
-        <w:t>: An Extremely Efficient Convolutional Neural Network for Mobile</w:t>
-      </w:r>
-    </w:p>
-    <w:p>
-      <w:pPr>
-        <w:rPr>
-          <w:rFonts w:hint="eastAsia"/>
-          <w:b/>
-        </w:rPr>
-      </w:pPr>
-      <w:r>
-        <w:rPr>
-          <w:b/>
-        </w:rPr>
-        <w:t>Devices</w:t>
-      </w:r>
-      <w:r>
-        <w:rPr>
-          <w:rFonts w:hint="eastAsia"/>
-          <w:b/>
+        <w:t xml:space="preserve"> nonlinearity with the exception</w:t>
+      </w:r>
+    </w:p>
+    <w:p>
+      <w:proofErr w:type="gramStart"/>
+      <w:r>
+        <w:t>of</w:t>
+      </w:r>
+      <w:proofErr w:type="gramEnd"/>
+      <w:r>
+        <w:t xml:space="preserve"> the final fully connected layer which has no nonlinearity</w:t>
+      </w:r>
+      <w:r>
+        <w:rPr>
+          <w:rFonts w:hint="eastAsia"/>
         </w:rPr>
         <w:t xml:space="preserve"> </w:t>
       </w:r>
       <w:r>
-        <w:rPr>
-          <w:b/>
-        </w:rPr>
-        <w:t>Face++</w:t>
-      </w:r>
-      <w:r>
-        <w:rPr>
-          <w:rFonts w:hint="eastAsia"/>
-          <w:b/>
-        </w:rPr>
-        <w:t>）</w:t>
-      </w:r>
-    </w:p>
-    <w:p>
-      <w:pPr>
-        <w:rPr>
-          <w:rFonts w:ascii="Arial" w:hAnsi="Arial" w:cs="Arial" w:hint="eastAsia"/>
-          <w:color w:val="333333"/>
-          <w:shd w:val="clear" w:color="auto" w:fill="FFFFFF"/>
-        </w:rPr>
-      </w:pPr>
-      <w:r>
-        <w:rPr>
-          <w:rFonts w:ascii="Arial" w:hAnsi="Arial" w:cs="Arial"/>
-          <w:color w:val="333333"/>
-          <w:shd w:val="clear" w:color="auto" w:fill="FFFFFF"/>
-        </w:rPr>
-        <w:t xml:space="preserve">shuffle </w:t>
-      </w:r>
-      <w:r>
-        <w:rPr>
-          <w:rFonts w:ascii="Arial" w:hAnsi="Arial" w:cs="Arial"/>
-          <w:color w:val="333333"/>
-          <w:shd w:val="clear" w:color="auto" w:fill="FFFFFF"/>
-        </w:rPr>
-        <w:t>具体来说是</w:t>
-      </w:r>
-      <w:r>
-        <w:rPr>
-          <w:rFonts w:ascii="Arial" w:hAnsi="Arial" w:cs="Arial"/>
-          <w:color w:val="333333"/>
-          <w:shd w:val="clear" w:color="auto" w:fill="FFFFFF"/>
-        </w:rPr>
-        <w:t xml:space="preserve"> channel shuffle</w:t>
-      </w:r>
-      <w:r>
-        <w:rPr>
-          <w:rFonts w:ascii="Arial" w:hAnsi="Arial" w:cs="Arial"/>
-          <w:color w:val="333333"/>
-          <w:shd w:val="clear" w:color="auto" w:fill="FFFFFF"/>
-        </w:rPr>
-        <w:t>，是将各部分的</w:t>
-      </w:r>
-      <w:r>
-        <w:rPr>
-          <w:rFonts w:ascii="Arial" w:hAnsi="Arial" w:cs="Arial"/>
-          <w:color w:val="333333"/>
-          <w:shd w:val="clear" w:color="auto" w:fill="FFFFFF"/>
-        </w:rPr>
-        <w:t xml:space="preserve"> feature map </w:t>
-      </w:r>
-      <w:r>
-        <w:rPr>
-          <w:rFonts w:ascii="Arial" w:hAnsi="Arial" w:cs="Arial"/>
-          <w:color w:val="333333"/>
-          <w:shd w:val="clear" w:color="auto" w:fill="FFFFFF"/>
-        </w:rPr>
-        <w:t>的</w:t>
-      </w:r>
-      <w:r>
-        <w:rPr>
-          <w:rFonts w:ascii="Arial" w:hAnsi="Arial" w:cs="Arial"/>
-          <w:color w:val="333333"/>
-          <w:shd w:val="clear" w:color="auto" w:fill="FFFFFF"/>
-        </w:rPr>
-        <w:t xml:space="preserve"> channel </w:t>
-      </w:r>
-      <w:r>
-        <w:rPr>
-          <w:rFonts w:ascii="Arial" w:hAnsi="Arial" w:cs="Arial"/>
-          <w:color w:val="333333"/>
-          <w:shd w:val="clear" w:color="auto" w:fill="FFFFFF"/>
-        </w:rPr>
-        <w:t>进行有序的打乱，构成新的</w:t>
-      </w:r>
-      <w:r>
-        <w:rPr>
-          <w:rFonts w:ascii="Arial" w:hAnsi="Arial" w:cs="Arial"/>
-          <w:color w:val="333333"/>
-          <w:shd w:val="clear" w:color="auto" w:fill="FFFFFF"/>
-        </w:rPr>
-        <w:t xml:space="preserve"> feature map</w:t>
-      </w:r>
-      <w:r>
-        <w:rPr>
-          <w:rFonts w:ascii="Arial" w:hAnsi="Arial" w:cs="Arial"/>
-          <w:color w:val="333333"/>
-          <w:shd w:val="clear" w:color="auto" w:fill="FFFFFF"/>
-        </w:rPr>
-        <w:t>，以解决</w:t>
-      </w:r>
-      <w:r>
-        <w:rPr>
-          <w:rFonts w:ascii="Arial" w:hAnsi="Arial" w:cs="Arial"/>
-          <w:color w:val="333333"/>
-          <w:shd w:val="clear" w:color="auto" w:fill="FFFFFF"/>
-        </w:rPr>
-        <w:t xml:space="preserve"> group convolution </w:t>
-      </w:r>
-      <w:r>
-        <w:rPr>
-          <w:rFonts w:ascii="Arial" w:hAnsi="Arial" w:cs="Arial"/>
-          <w:color w:val="333333"/>
-          <w:shd w:val="clear" w:color="auto" w:fill="FFFFFF"/>
-        </w:rPr>
-        <w:t>带来的「信息流通不畅」问题。</w:t>
-      </w:r>
-    </w:p>
-    <w:p>
-      <w:pPr>
-        <w:rPr>
-          <w:rFonts w:ascii="Arial" w:hAnsi="Arial" w:cs="Arial" w:hint="eastAsia"/>
-          <w:color w:val="333333"/>
-          <w:shd w:val="clear" w:color="auto" w:fill="FFFFFF"/>
-        </w:rPr>
-      </w:pPr>
-      <w:r>
-        <w:rPr>
-          <w:rFonts w:ascii="Arial" w:hAnsi="Arial" w:cs="Arial"/>
-          <w:color w:val="333333"/>
-          <w:shd w:val="clear" w:color="auto" w:fill="FFFFFF"/>
-        </w:rPr>
-        <w:t>利用</w:t>
-      </w:r>
-      <w:r>
-        <w:rPr>
-          <w:rFonts w:ascii="Arial" w:hAnsi="Arial" w:cs="Arial"/>
-          <w:color w:val="333333"/>
-          <w:shd w:val="clear" w:color="auto" w:fill="FFFFFF"/>
-        </w:rPr>
-        <w:t xml:space="preserve"> group convolution </w:t>
-      </w:r>
-      <w:r>
-        <w:rPr>
-          <w:rFonts w:ascii="Arial" w:hAnsi="Arial" w:cs="Arial"/>
-          <w:color w:val="333333"/>
-          <w:shd w:val="clear" w:color="auto" w:fill="FFFFFF"/>
-        </w:rPr>
-        <w:t>和</w:t>
-      </w:r>
-      <w:r>
-        <w:rPr>
-          <w:rFonts w:ascii="Arial" w:hAnsi="Arial" w:cs="Arial"/>
-          <w:color w:val="333333"/>
-          <w:shd w:val="clear" w:color="auto" w:fill="FFFFFF"/>
-        </w:rPr>
-        <w:t xml:space="preserve"> channel shuffle </w:t>
-      </w:r>
-      <w:r>
-        <w:rPr>
-          <w:rFonts w:ascii="Arial" w:hAnsi="Arial" w:cs="Arial"/>
-          <w:color w:val="333333"/>
-          <w:shd w:val="clear" w:color="auto" w:fill="FFFFFF"/>
-        </w:rPr>
-        <w:t>这两个操作来设计卷积神经网络模型</w:t>
-      </w:r>
-      <w:r>
-        <w:rPr>
-          <w:rFonts w:ascii="Arial" w:hAnsi="Arial" w:cs="Arial"/>
-          <w:color w:val="333333"/>
-          <w:shd w:val="clear" w:color="auto" w:fill="FFFFFF"/>
-        </w:rPr>
-        <w:t xml:space="preserve">, </w:t>
-      </w:r>
-      <w:r>
-        <w:rPr>
-          <w:rFonts w:ascii="Arial" w:hAnsi="Arial" w:cs="Arial"/>
-          <w:color w:val="333333"/>
-          <w:shd w:val="clear" w:color="auto" w:fill="FFFFFF"/>
-        </w:rPr>
-        <w:t>以减少模型使用的参数数量。采用</w:t>
-      </w:r>
-      <w:r>
-        <w:rPr>
-          <w:rFonts w:ascii="Arial" w:hAnsi="Arial" w:cs="Arial"/>
-          <w:color w:val="333333"/>
-          <w:shd w:val="clear" w:color="auto" w:fill="FFFFFF"/>
-        </w:rPr>
-        <w:t xml:space="preserve"> group convolution </w:t>
-      </w:r>
-      <w:r>
-        <w:rPr>
-          <w:rFonts w:ascii="Arial" w:hAnsi="Arial" w:cs="Arial"/>
-          <w:color w:val="333333"/>
-          <w:shd w:val="clear" w:color="auto" w:fill="FFFFFF"/>
-        </w:rPr>
-        <w:t>会导致信息流通不当，因此提出</w:t>
-      </w:r>
-      <w:r>
-        <w:rPr>
-          <w:rFonts w:ascii="Arial" w:hAnsi="Arial" w:cs="Arial"/>
-          <w:color w:val="333333"/>
-          <w:shd w:val="clear" w:color="auto" w:fill="FFFFFF"/>
-        </w:rPr>
-        <w:t xml:space="preserve"> channel shuffle</w:t>
-      </w:r>
-    </w:p>
-    <w:p>
-      <w:pPr>
-        <w:rPr>
-          <w:rFonts w:ascii="Arial" w:hAnsi="Arial" w:cs="Arial" w:hint="eastAsia"/>
-          <w:color w:val="333333"/>
-          <w:shd w:val="clear" w:color="auto" w:fill="FFFFFF"/>
-        </w:rPr>
-      </w:pPr>
-    </w:p>
-    <w:p>
-      <w:pPr>
-        <w:rPr>
-          <w:rFonts w:ascii="Arial" w:hAnsi="Arial" w:cs="Arial" w:hint="eastAsia"/>
-          <w:b/>
-          <w:color w:val="333333"/>
-          <w:shd w:val="clear" w:color="auto" w:fill="FFFFFF"/>
-        </w:rPr>
-      </w:pPr>
-      <w:proofErr w:type="gramStart"/>
-      <w:r>
-        <w:rPr>
-          <w:rFonts w:ascii="Arial" w:hAnsi="Arial" w:cs="Arial"/>
-          <w:b/>
-          <w:color w:val="333333"/>
-          <w:shd w:val="clear" w:color="auto" w:fill="FFFFFF"/>
-        </w:rPr>
-        <w:t>group</w:t>
-      </w:r>
-      <w:proofErr w:type="gramEnd"/>
-      <w:r>
-        <w:rPr>
-          <w:rFonts w:ascii="Arial" w:hAnsi="Arial" w:cs="Arial"/>
-          <w:b/>
-          <w:color w:val="333333"/>
-          <w:shd w:val="clear" w:color="auto" w:fill="FFFFFF"/>
-        </w:rPr>
-        <w:t xml:space="preserve"> convolution</w:t>
-      </w:r>
-    </w:p>
-    <w:p>
-      <w:pPr>
-        <w:rPr>
-          <w:rFonts w:hint="eastAsia"/>
-          <w:b/>
-        </w:rPr>
-      </w:pPr>
-    </w:p>
-    <w:p>
-      <w:pPr>
-        <w:rPr>
-          <w:b/>
-        </w:rPr>
-      </w:pPr>
+        <w:t xml:space="preserve">and feeds into a </w:t>
+      </w:r>
+      <w:proofErr w:type="spellStart"/>
+      <w:r>
+        <w:t>softmax</w:t>
+      </w:r>
+      <w:proofErr w:type="spellEnd"/>
+      <w:r>
+        <w:t xml:space="preserve"> layer for classification.</w:t>
+      </w:r>
+    </w:p>
+    <w:p>
       <w:r>
         <w:rPr>
           <w:noProof/>
         </w:rPr>
-        <w:lastRenderedPageBreak/>
         <w:drawing>
-          <wp:inline distT="0" distB="0" distL="0" distR="0" wp14:anchorId="198537D8" wp14:editId="00BBED81">
-            <wp:extent cx="5274310" cy="2659742"/>
-            <wp:effectExtent l="0" t="0" r="2540" b="7620"/>
-            <wp:docPr id="6" name="图片 6"/>
+          <wp:inline distT="0" distB="0" distL="0" distR="0" wp14:anchorId="39D69D35" wp14:editId="7959D7B0">
+            <wp:extent cx="3600000" cy="4180953"/>
+            <wp:effectExtent l="0" t="0" r="635" b="0"/>
+            <wp:docPr id="5" name="图片 5"/>
             <wp:cNvGraphicFramePr>
               <a:graphicFrameLocks xmlns:a="http://schemas.openxmlformats.org/drawingml/2006/main" noChangeAspect="1"/>
             </wp:cNvGraphicFramePr>
@@ -1630,7 +1154,7 @@
                   <pic:spPr>
                     <a:xfrm>
                       <a:off x="0" y="0"/>
-                      <a:ext cx="5274310" cy="2659742"/>
+                      <a:ext cx="3600000" cy="4180953"/>
                     </a:xfrm>
                     <a:prstGeom prst="rect">
                       <a:avLst/>
@@ -1644,79 +1168,58 @@
       </w:r>
     </w:p>
     <w:p>
-      <w:pPr>
-        <w:rPr>
-          <w:rFonts w:hint="eastAsia"/>
-        </w:rPr>
-      </w:pPr>
-      <w:r>
-        <w:rPr>
-          <w:rFonts w:hint="eastAsia"/>
-        </w:rPr>
-        <w:t>参数相比为传统卷积的1/G（</w:t>
+      <w:r>
+        <w:rPr>
+          <w:rFonts w:hint="eastAsia"/>
+        </w:rPr>
+        <w:t>核心思想是采用</w:t>
+      </w:r>
+      <w:r>
+        <w:t xml:space="preserve"> depth-wise convolution 操作，在相同的权值参</w:t>
+      </w:r>
+      <w:proofErr w:type="gramStart"/>
+      <w:r>
+        <w:t>数数量</w:t>
+      </w:r>
+      <w:proofErr w:type="gramEnd"/>
+      <w:r>
+        <w:t>的情况下，相较于 standard convolution 操作，可以减少数倍的计算量，从而达到提升网络运算速度的目的。</w:t>
+      </w:r>
+      <w:r>
+        <w:rPr>
+          <w:rFonts w:hint="eastAsia"/>
+        </w:rPr>
+        <w:t>输出的</w:t>
+      </w:r>
+      <w:r>
+        <w:t xml:space="preserve"> feature map 仅包含输入的 feature map 的一部分，在这里，</w:t>
       </w:r>
       <w:proofErr w:type="spellStart"/>
       <w:r>
-        <w:rPr>
-          <w:rFonts w:hint="eastAsia"/>
-        </w:rPr>
-        <w:t>G</w:t>
+        <w:t>MobileNet</w:t>
       </w:r>
       <w:proofErr w:type="spellEnd"/>
       <w:r>
-        <w:rPr>
-          <w:rFonts w:hint="eastAsia"/>
-        </w:rPr>
-        <w:t>为分组数）</w:t>
-      </w:r>
-    </w:p>
-    <w:p>
-      <w:pPr>
-        <w:rPr>
-          <w:rFonts w:hint="eastAsia"/>
-        </w:rPr>
-      </w:pPr>
-      <w:r>
-        <w:rPr>
-          <w:rFonts w:hint="eastAsia"/>
-        </w:rPr>
-        <w:t>更进一步，如果分组数</w:t>
-      </w:r>
-      <w:r>
-        <w:t xml:space="preserve">G=N=C，同时卷积核的尺寸与输入map的尺寸相同，即K=H=W，则输出map为C∗1∗1即长度为C的向量，此时称之为Global </w:t>
-      </w:r>
-      <w:proofErr w:type="spellStart"/>
-      <w:r>
-        <w:t>Depthwise</w:t>
-      </w:r>
-      <w:proofErr w:type="spellEnd"/>
-      <w:r>
-        <w:t xml:space="preserve"> Convolution（GDC），见</w:t>
-      </w:r>
-      <w:proofErr w:type="spellStart"/>
-      <w:r>
-        <w:t>MobileFaceNet</w:t>
-      </w:r>
-      <w:proofErr w:type="spellEnd"/>
-      <w:r>
-        <w:t>，可以看成是全局加权池化，与 Global Average Pooling（GAP） 的不同之处在于，GDC 给每个位置赋予了可学习的权重（对于已对齐的图像这很有效，比如人脸，中心位置和边界位置的权重自然应该不同），而GAP每个位置的权重相同，全局取个平均，如下图所示：</w:t>
-      </w:r>
-    </w:p>
-    <w:p>
-      <w:pPr>
-        <w:rPr>
-          <w:rFonts w:hint="eastAsia"/>
-        </w:rPr>
-      </w:pPr>
+        <w:t xml:space="preserve"> 采用了 point-wise convolution 解决这个问题</w:t>
+      </w:r>
+      <w:r>
+        <w:rPr>
+          <w:rFonts w:hint="eastAsia"/>
+        </w:rPr>
+        <w:t>。</w:t>
+      </w:r>
+    </w:p>
+    <w:p>
       <w:r>
         <w:rPr>
           <w:noProof/>
         </w:rPr>
+        <w:lastRenderedPageBreak/>
         <w:drawing>
-          <wp:inline distT="0" distB="0" distL="0" distR="0" wp14:anchorId="1A49E400" wp14:editId="1FBC8574">
-            <wp:extent cx="5274310" cy="3034560"/>
-            <wp:effectExtent l="0" t="0" r="2540" b="0"/>
-            <wp:docPr id="8" name="图片 8"/>
+          <wp:inline distT="0" distB="0" distL="0" distR="0" wp14:anchorId="06C87A25" wp14:editId="4D1CDE57">
+            <wp:extent cx="5274310" cy="3428912"/>
+            <wp:effectExtent l="0" t="0" r="2540" b="635"/>
+            <wp:docPr id="7" name="图片 7"/>
             <wp:cNvGraphicFramePr>
               <a:graphicFrameLocks xmlns:a="http://schemas.openxmlformats.org/drawingml/2006/main" noChangeAspect="1"/>
             </wp:cNvGraphicFramePr>
@@ -1736,7 +1239,7 @@
                   <pic:spPr>
                     <a:xfrm>
                       <a:off x="0" y="0"/>
-                      <a:ext cx="5274310" cy="3034560"/>
+                      <a:ext cx="5274310" cy="3428912"/>
                     </a:xfrm>
                     <a:prstGeom prst="rect">
                       <a:avLst/>
@@ -1749,38 +1252,332 @@
         </w:drawing>
       </w:r>
     </w:p>
-    <w:p>
-      <w:pPr>
-        <w:rPr>
-          <w:rFonts w:hint="eastAsia"/>
+    <w:p/>
+    <w:p>
+      <w:pPr>
+        <w:rPr>
+          <w:b/>
         </w:rPr>
       </w:pPr>
       <w:proofErr w:type="spellStart"/>
       <w:r>
         <w:rPr>
-          <w:rFonts w:hint="eastAsia"/>
+          <w:b/>
+        </w:rPr>
+        <w:t>ShuffleNet</w:t>
+      </w:r>
+      <w:proofErr w:type="spellEnd"/>
+      <w:r>
+        <w:rPr>
+          <w:rFonts w:hint="eastAsia"/>
+          <w:b/>
+        </w:rPr>
+        <w:t>（</w:t>
+      </w:r>
+      <w:proofErr w:type="spellStart"/>
+      <w:r>
+        <w:rPr>
+          <w:b/>
+        </w:rPr>
+        <w:t>ShuffleNet</w:t>
+      </w:r>
+      <w:proofErr w:type="spellEnd"/>
+      <w:r>
+        <w:rPr>
+          <w:b/>
+        </w:rPr>
+        <w:t>: An Extremely Efficient Convolutional Neural Network for Mobile</w:t>
+      </w:r>
+    </w:p>
+    <w:p>
+      <w:pPr>
+        <w:rPr>
+          <w:b/>
+        </w:rPr>
+      </w:pPr>
+      <w:r>
+        <w:rPr>
+          <w:b/>
+        </w:rPr>
+        <w:t>Devices</w:t>
+      </w:r>
+      <w:r>
+        <w:rPr>
+          <w:rFonts w:hint="eastAsia"/>
+          <w:b/>
+        </w:rPr>
+        <w:t xml:space="preserve"> </w:t>
+      </w:r>
+      <w:r>
+        <w:rPr>
+          <w:b/>
+        </w:rPr>
+        <w:t>Face++</w:t>
+      </w:r>
+      <w:r>
+        <w:rPr>
+          <w:rFonts w:hint="eastAsia"/>
+          <w:b/>
+        </w:rPr>
+        <w:t>）</w:t>
+      </w:r>
+    </w:p>
+    <w:p>
+      <w:pPr>
+        <w:rPr>
+          <w:rFonts w:ascii="Arial" w:hAnsi="Arial" w:cs="Arial"/>
+          <w:color w:val="333333"/>
+          <w:shd w:val="clear" w:color="auto" w:fill="FFFFFF"/>
+        </w:rPr>
+      </w:pPr>
+      <w:r>
+        <w:rPr>
+          <w:rFonts w:ascii="Arial" w:hAnsi="Arial" w:cs="Arial"/>
+          <w:color w:val="333333"/>
+          <w:shd w:val="clear" w:color="auto" w:fill="FFFFFF"/>
+        </w:rPr>
+        <w:t xml:space="preserve">shuffle </w:t>
+      </w:r>
+      <w:r>
+        <w:rPr>
+          <w:rFonts w:ascii="Arial" w:hAnsi="Arial" w:cs="Arial"/>
+          <w:color w:val="333333"/>
+          <w:shd w:val="clear" w:color="auto" w:fill="FFFFFF"/>
+        </w:rPr>
+        <w:t>具体来说是</w:t>
+      </w:r>
+      <w:r>
+        <w:rPr>
+          <w:rFonts w:ascii="Arial" w:hAnsi="Arial" w:cs="Arial"/>
+          <w:color w:val="333333"/>
+          <w:shd w:val="clear" w:color="auto" w:fill="FFFFFF"/>
+        </w:rPr>
+        <w:t xml:space="preserve"> channel shuffle</w:t>
+      </w:r>
+      <w:r>
+        <w:rPr>
+          <w:rFonts w:ascii="Arial" w:hAnsi="Arial" w:cs="Arial"/>
+          <w:color w:val="333333"/>
+          <w:shd w:val="clear" w:color="auto" w:fill="FFFFFF"/>
+        </w:rPr>
+        <w:t>，是将各部分的</w:t>
+      </w:r>
+      <w:r>
+        <w:rPr>
+          <w:rFonts w:ascii="Arial" w:hAnsi="Arial" w:cs="Arial"/>
+          <w:color w:val="333333"/>
+          <w:shd w:val="clear" w:color="auto" w:fill="FFFFFF"/>
+        </w:rPr>
+        <w:t xml:space="preserve"> feature map </w:t>
+      </w:r>
+      <w:r>
+        <w:rPr>
+          <w:rFonts w:ascii="Arial" w:hAnsi="Arial" w:cs="Arial"/>
+          <w:color w:val="333333"/>
+          <w:shd w:val="clear" w:color="auto" w:fill="FFFFFF"/>
+        </w:rPr>
+        <w:t>的</w:t>
+      </w:r>
+      <w:r>
+        <w:rPr>
+          <w:rFonts w:ascii="Arial" w:hAnsi="Arial" w:cs="Arial"/>
+          <w:color w:val="333333"/>
+          <w:shd w:val="clear" w:color="auto" w:fill="FFFFFF"/>
+        </w:rPr>
+        <w:t xml:space="preserve"> channel </w:t>
+      </w:r>
+      <w:r>
+        <w:rPr>
+          <w:rFonts w:ascii="Arial" w:hAnsi="Arial" w:cs="Arial"/>
+          <w:color w:val="333333"/>
+          <w:shd w:val="clear" w:color="auto" w:fill="FFFFFF"/>
+        </w:rPr>
+        <w:t>进行有序的打乱，构成新的</w:t>
+      </w:r>
+      <w:r>
+        <w:rPr>
+          <w:rFonts w:ascii="Arial" w:hAnsi="Arial" w:cs="Arial"/>
+          <w:color w:val="333333"/>
+          <w:shd w:val="clear" w:color="auto" w:fill="FFFFFF"/>
+        </w:rPr>
+        <w:t xml:space="preserve"> feature map</w:t>
+      </w:r>
+      <w:r>
+        <w:rPr>
+          <w:rFonts w:ascii="Arial" w:hAnsi="Arial" w:cs="Arial"/>
+          <w:color w:val="333333"/>
+          <w:shd w:val="clear" w:color="auto" w:fill="FFFFFF"/>
+        </w:rPr>
+        <w:t>，以解决</w:t>
+      </w:r>
+      <w:r>
+        <w:rPr>
+          <w:rFonts w:ascii="Arial" w:hAnsi="Arial" w:cs="Arial"/>
+          <w:color w:val="333333"/>
+          <w:shd w:val="clear" w:color="auto" w:fill="FFFFFF"/>
+        </w:rPr>
+        <w:t xml:space="preserve"> group convolution </w:t>
+      </w:r>
+      <w:r>
+        <w:rPr>
+          <w:rFonts w:ascii="Arial" w:hAnsi="Arial" w:cs="Arial"/>
+          <w:color w:val="333333"/>
+          <w:shd w:val="clear" w:color="auto" w:fill="FFFFFF"/>
+        </w:rPr>
+        <w:t>带来的「信息流通不畅」问题。</w:t>
+      </w:r>
+    </w:p>
+    <w:p>
+      <w:pPr>
+        <w:rPr>
+          <w:rFonts w:ascii="Arial" w:hAnsi="Arial" w:cs="Arial"/>
+          <w:color w:val="333333"/>
+          <w:shd w:val="clear" w:color="auto" w:fill="FFFFFF"/>
+        </w:rPr>
+      </w:pPr>
+      <w:r>
+        <w:rPr>
+          <w:rFonts w:ascii="Arial" w:hAnsi="Arial" w:cs="Arial"/>
+          <w:color w:val="333333"/>
+          <w:shd w:val="clear" w:color="auto" w:fill="FFFFFF"/>
+        </w:rPr>
+        <w:t>利用</w:t>
+      </w:r>
+      <w:r>
+        <w:rPr>
+          <w:rFonts w:ascii="Arial" w:hAnsi="Arial" w:cs="Arial"/>
+          <w:color w:val="333333"/>
+          <w:shd w:val="clear" w:color="auto" w:fill="FFFFFF"/>
+        </w:rPr>
+        <w:t xml:space="preserve"> group convolution </w:t>
+      </w:r>
+      <w:r>
+        <w:rPr>
+          <w:rFonts w:ascii="Arial" w:hAnsi="Arial" w:cs="Arial"/>
+          <w:color w:val="333333"/>
+          <w:shd w:val="clear" w:color="auto" w:fill="FFFFFF"/>
+        </w:rPr>
+        <w:t>和</w:t>
+      </w:r>
+      <w:r>
+        <w:rPr>
+          <w:rFonts w:ascii="Arial" w:hAnsi="Arial" w:cs="Arial"/>
+          <w:color w:val="333333"/>
+          <w:shd w:val="clear" w:color="auto" w:fill="FFFFFF"/>
+        </w:rPr>
+        <w:t xml:space="preserve"> channel shuffle </w:t>
+      </w:r>
+      <w:r>
+        <w:rPr>
+          <w:rFonts w:ascii="Arial" w:hAnsi="Arial" w:cs="Arial"/>
+          <w:color w:val="333333"/>
+          <w:shd w:val="clear" w:color="auto" w:fill="FFFFFF"/>
+        </w:rPr>
+        <w:t>这两个操作来设计卷积神经网络模型</w:t>
+      </w:r>
+      <w:r>
+        <w:rPr>
+          <w:rFonts w:ascii="Arial" w:hAnsi="Arial" w:cs="Arial"/>
+          <w:color w:val="333333"/>
+          <w:shd w:val="clear" w:color="auto" w:fill="FFFFFF"/>
+        </w:rPr>
+        <w:t xml:space="preserve">, </w:t>
+      </w:r>
+      <w:r>
+        <w:rPr>
+          <w:rFonts w:ascii="Arial" w:hAnsi="Arial" w:cs="Arial"/>
+          <w:color w:val="333333"/>
+          <w:shd w:val="clear" w:color="auto" w:fill="FFFFFF"/>
+        </w:rPr>
+        <w:t>以减少模型使用的参数数量。采用</w:t>
+      </w:r>
+      <w:r>
+        <w:rPr>
+          <w:rFonts w:ascii="Arial" w:hAnsi="Arial" w:cs="Arial"/>
+          <w:color w:val="333333"/>
+          <w:shd w:val="clear" w:color="auto" w:fill="FFFFFF"/>
+        </w:rPr>
+        <w:t xml:space="preserve"> group convolution </w:t>
+      </w:r>
+      <w:r>
+        <w:rPr>
+          <w:rFonts w:ascii="Arial" w:hAnsi="Arial" w:cs="Arial"/>
+          <w:color w:val="333333"/>
+          <w:shd w:val="clear" w:color="auto" w:fill="FFFFFF"/>
+        </w:rPr>
+        <w:t>会导致信息流通不当，因此提出</w:t>
+      </w:r>
+      <w:r>
+        <w:rPr>
+          <w:rFonts w:ascii="Arial" w:hAnsi="Arial" w:cs="Arial"/>
+          <w:color w:val="333333"/>
+          <w:shd w:val="clear" w:color="auto" w:fill="FFFFFF"/>
+        </w:rPr>
+        <w:t xml:space="preserve"> channel shuffle</w:t>
+      </w:r>
+    </w:p>
+    <w:p>
+      <w:pPr>
+        <w:rPr>
+          <w:rFonts w:ascii="Arial" w:hAnsi="Arial" w:cs="Arial"/>
+          <w:color w:val="333333"/>
+          <w:shd w:val="clear" w:color="auto" w:fill="FFFFFF"/>
+        </w:rPr>
+      </w:pPr>
+    </w:p>
+    <w:p>
+      <w:pPr>
+        <w:rPr>
+          <w:rFonts w:ascii="Arial" w:hAnsi="Arial" w:cs="Arial"/>
+          <w:b/>
+          <w:color w:val="333333"/>
+          <w:shd w:val="clear" w:color="auto" w:fill="FFFFFF"/>
+        </w:rPr>
+      </w:pPr>
+      <w:proofErr w:type="gramStart"/>
+      <w:r>
+        <w:rPr>
+          <w:rFonts w:ascii="Arial" w:hAnsi="Arial" w:cs="Arial"/>
+          <w:b/>
+          <w:color w:val="333333"/>
+          <w:shd w:val="clear" w:color="auto" w:fill="FFFFFF"/>
+        </w:rPr>
+        <w:t>group</w:t>
+      </w:r>
+      <w:proofErr w:type="gramEnd"/>
+      <w:r>
+        <w:rPr>
+          <w:rFonts w:ascii="Arial" w:hAnsi="Arial" w:cs="Arial"/>
+          <w:b/>
+          <w:color w:val="333333"/>
+          <w:shd w:val="clear" w:color="auto" w:fill="FFFFFF"/>
+        </w:rPr>
+        <w:t xml:space="preserve"> convolution</w:t>
+      </w:r>
+    </w:p>
+    <w:p>
+      <w:pPr>
+        <w:rPr>
+          <w:b/>
+        </w:rPr>
+      </w:pPr>
+    </w:p>
+    <w:p>
+      <w:pPr>
+        <w:rPr>
+          <w:b/>
+        </w:rPr>
+      </w:pPr>
+      <w:r>
+        <w:rPr>
+          <w:noProof/>
         </w:rPr>
         <w:lastRenderedPageBreak/>
-        <w:t>ShuffleNets</w:t>
-      </w:r>
-      <w:proofErr w:type="spellEnd"/>
-      <w:r>
-        <w:rPr>
-          <w:rFonts w:hint="eastAsia"/>
-        </w:rPr>
-        <w:t xml:space="preserve"> Units</w:t>
-      </w:r>
-    </w:p>
-    <w:p>
-      <w:r>
-        <w:rPr>
-          <w:noProof/>
-        </w:rPr>
         <w:drawing>
-          <wp:inline distT="0" distB="0" distL="0" distR="0" wp14:anchorId="1884DDB2" wp14:editId="64A2EE89">
-            <wp:extent cx="5274310" cy="2448525"/>
-            <wp:effectExtent l="0" t="0" r="2540" b="9525"/>
-            <wp:docPr id="9" name="图片 9"/>
+          <wp:inline distT="0" distB="0" distL="0" distR="0" wp14:anchorId="198537D8" wp14:editId="00BBED81">
+            <wp:extent cx="5274310" cy="2659742"/>
+            <wp:effectExtent l="0" t="0" r="2540" b="7620"/>
+            <wp:docPr id="6" name="图片 6"/>
             <wp:cNvGraphicFramePr>
               <a:graphicFrameLocks xmlns:a="http://schemas.openxmlformats.org/drawingml/2006/main" noChangeAspect="1"/>
             </wp:cNvGraphicFramePr>
@@ -1800,7 +1597,7 @@
                   <pic:spPr>
                     <a:xfrm>
                       <a:off x="0" y="0"/>
-                      <a:ext cx="5274310" cy="2448525"/>
+                      <a:ext cx="5274310" cy="2659742"/>
                     </a:xfrm>
                     <a:prstGeom prst="rect">
                       <a:avLst/>
@@ -1814,18 +1611,64 @@
       </w:r>
     </w:p>
     <w:p>
-      <w:pPr>
-        <w:ind w:firstLineChars="200" w:firstLine="420"/>
-      </w:pPr>
+      <w:r>
+        <w:rPr>
+          <w:rFonts w:hint="eastAsia"/>
+        </w:rPr>
+        <w:t>参数相比为传统卷积的1/G（</w:t>
+      </w:r>
+      <w:proofErr w:type="spellStart"/>
+      <w:r>
+        <w:rPr>
+          <w:rFonts w:hint="eastAsia"/>
+        </w:rPr>
+        <w:t>G</w:t>
+      </w:r>
+      <w:proofErr w:type="spellEnd"/>
+      <w:r>
+        <w:rPr>
+          <w:rFonts w:hint="eastAsia"/>
+        </w:rPr>
+        <w:t>为分组数）</w:t>
+      </w:r>
+    </w:p>
+    <w:p>
+      <w:r>
+        <w:rPr>
+          <w:rFonts w:hint="eastAsia"/>
+        </w:rPr>
+        <w:t>更进一步，如果分组数</w:t>
+      </w:r>
+      <w:r>
+        <w:t xml:space="preserve">G=N=C，同时卷积核的尺寸与输入map的尺寸相同，即K=H=W，则输出map为C∗1∗1即长度为C的向量，此时称之为Global </w:t>
+      </w:r>
+      <w:proofErr w:type="spellStart"/>
+      <w:r>
+        <w:t>Depthwise</w:t>
+      </w:r>
+      <w:proofErr w:type="spellEnd"/>
+      <w:r>
+        <w:t xml:space="preserve"> Convolution（GDC），见</w:t>
+      </w:r>
+      <w:proofErr w:type="spellStart"/>
+      <w:r>
+        <w:t>MobileFaceNet</w:t>
+      </w:r>
+      <w:proofErr w:type="spellEnd"/>
+      <w:r>
+        <w:t>，可以看成是全局加权池化，与 Global Average Pooling（GAP） 的不同之处在于，GDC 给每个位置赋予了可学习的权重（对于已对齐的图像这很有效，比如人脸，中心位置和边界位置的权重自然应该不同），而GAP每个位置的权重相同，全局取个平均，如下图所示：</w:t>
+      </w:r>
+    </w:p>
+    <w:p>
       <w:r>
         <w:rPr>
           <w:noProof/>
         </w:rPr>
         <w:drawing>
-          <wp:inline distT="0" distB="0" distL="0" distR="0" wp14:anchorId="0BCE173A" wp14:editId="1EC23477">
-            <wp:extent cx="5274310" cy="2359399"/>
-            <wp:effectExtent l="0" t="0" r="2540" b="3175"/>
-            <wp:docPr id="10" name="图片 10"/>
+          <wp:inline distT="0" distB="0" distL="0" distR="0" wp14:anchorId="1A49E400" wp14:editId="1FBC8574">
+            <wp:extent cx="5274310" cy="3034560"/>
+            <wp:effectExtent l="0" t="0" r="2540" b="0"/>
+            <wp:docPr id="8" name="图片 8"/>
             <wp:cNvGraphicFramePr>
               <a:graphicFrameLocks xmlns:a="http://schemas.openxmlformats.org/drawingml/2006/main" noChangeAspect="1"/>
             </wp:cNvGraphicFramePr>
@@ -1845,7 +1688,7 @@
                   <pic:spPr>
                     <a:xfrm>
                       <a:off x="0" y="0"/>
-                      <a:ext cx="5274310" cy="2359399"/>
+                      <a:ext cx="5274310" cy="3034560"/>
                     </a:xfrm>
                     <a:prstGeom prst="rect">
                       <a:avLst/>
@@ -1858,187 +1701,33 @@
         </w:drawing>
       </w:r>
     </w:p>
-    <w:p/>
-    <w:p>
-      <w:pPr>
-        <w:tabs>
-          <w:tab w:val="left" w:pos="603"/>
-        </w:tabs>
-        <w:rPr>
-          <w:rFonts w:hint="eastAsia"/>
-          <w:b/>
-        </w:rPr>
-      </w:pPr>
+    <w:p>
       <w:proofErr w:type="spellStart"/>
-      <w:proofErr w:type="gramStart"/>
-      <w:r>
-        <w:rPr>
-          <w:b/>
-        </w:rPr>
-        <w:t>Xception</w:t>
+      <w:r>
+        <w:rPr>
+          <w:rFonts w:hint="eastAsia"/>
+        </w:rPr>
+        <w:lastRenderedPageBreak/>
+        <w:t>ShuffleNets</w:t>
       </w:r>
       <w:proofErr w:type="spellEnd"/>
       <w:r>
         <w:rPr>
           <w:rFonts w:hint="eastAsia"/>
-          <w:b/>
-        </w:rPr>
-        <w:t>(</w:t>
-      </w:r>
-      <w:proofErr w:type="spellStart"/>
-      <w:proofErr w:type="gramEnd"/>
-      <w:r>
-        <w:rPr>
-          <w:b/>
-        </w:rPr>
-        <w:t>Xception</w:t>
-      </w:r>
-      <w:proofErr w:type="spellEnd"/>
-      <w:r>
-        <w:rPr>
-          <w:b/>
-        </w:rPr>
-        <w:t xml:space="preserve">: Deep Learning with </w:t>
-      </w:r>
-      <w:proofErr w:type="spellStart"/>
-      <w:r>
-        <w:rPr>
-          <w:b/>
-        </w:rPr>
-        <w:t>Depthwise</w:t>
-      </w:r>
-      <w:proofErr w:type="spellEnd"/>
-      <w:r>
-        <w:rPr>
-          <w:b/>
-        </w:rPr>
-        <w:t xml:space="preserve"> Separable Convolutions</w:t>
-      </w:r>
-      <w:r>
-        <w:rPr>
-          <w:rFonts w:hint="eastAsia"/>
-          <w:b/>
-        </w:rPr>
-        <w:t>,</w:t>
-      </w:r>
-      <w:r>
-        <w:t xml:space="preserve"> </w:t>
-      </w:r>
-      <w:r>
-        <w:rPr>
-          <w:b/>
-        </w:rPr>
-        <w:t>Google</w:t>
-      </w:r>
-      <w:r>
-        <w:rPr>
-          <w:rFonts w:hint="eastAsia"/>
-          <w:b/>
-        </w:rPr>
-        <w:t>)</w:t>
-      </w:r>
-    </w:p>
-    <w:p>
-      <w:pPr>
-        <w:tabs>
-          <w:tab w:val="left" w:pos="603"/>
-        </w:tabs>
-        <w:rPr>
-          <w:rFonts w:hint="eastAsia"/>
-        </w:rPr>
-      </w:pPr>
-      <w:r>
-        <w:rPr>
-          <w:rFonts w:hint="eastAsia"/>
-        </w:rPr>
-        <w:t>A</w:t>
-      </w:r>
-      <w:r>
-        <w:t xml:space="preserve"> </w:t>
-      </w:r>
-      <w:proofErr w:type="spellStart"/>
-      <w:r>
-        <w:t>depthwise</w:t>
-      </w:r>
-      <w:proofErr w:type="spellEnd"/>
-      <w:r>
-        <w:t xml:space="preserve"> separable convolution can be understood as an Inception module with a maximally large number of towers.</w:t>
-      </w:r>
-      <w:r>
-        <w:t xml:space="preserve"> </w:t>
-      </w:r>
-      <w:r>
-        <w:t>This observation leads</w:t>
-      </w:r>
-      <w:r>
-        <w:rPr>
-          <w:rFonts w:hint="eastAsia"/>
-        </w:rPr>
-        <w:t xml:space="preserve"> </w:t>
-      </w:r>
-      <w:r>
-        <w:t>us to propose a novel de</w:t>
-      </w:r>
-      <w:r>
-        <w:t>ep convolutional neural network</w:t>
-      </w:r>
-      <w:r>
-        <w:rPr>
-          <w:rFonts w:hint="eastAsia"/>
-        </w:rPr>
-        <w:t xml:space="preserve"> </w:t>
-      </w:r>
-      <w:r>
-        <w:t>architecture inspired by Inception</w:t>
-      </w:r>
-    </w:p>
-    <w:p>
-      <w:pPr>
-        <w:tabs>
-          <w:tab w:val="left" w:pos="603"/>
-        </w:tabs>
-        <w:rPr>
-          <w:rFonts w:hint="eastAsia"/>
-        </w:rPr>
-      </w:pPr>
-      <w:proofErr w:type="gramStart"/>
-      <w:r>
-        <w:t>we</w:t>
-      </w:r>
-      <w:proofErr w:type="gramEnd"/>
-      <w:r>
-        <w:t xml:space="preserve"> make the following hypothesis: that the mapping of cross-channels correlations and spatial correlations in the feature maps of convolutional neural networks can be entirely decoupled</w:t>
-      </w:r>
-    </w:p>
-    <w:p>
-      <w:pPr>
-        <w:tabs>
-          <w:tab w:val="left" w:pos="603"/>
-        </w:tabs>
-        <w:rPr>
-          <w:rFonts w:hint="eastAsia"/>
-        </w:rPr>
-      </w:pPr>
-    </w:p>
-    <w:p>
-      <w:pPr>
-        <w:tabs>
-          <w:tab w:val="left" w:pos="603"/>
-        </w:tabs>
-        <w:rPr>
-          <w:rFonts w:hint="eastAsia"/>
-        </w:rPr>
-      </w:pPr>
+        </w:rPr>
+        <w:t xml:space="preserve"> Units</w:t>
+      </w:r>
+    </w:p>
+    <w:p>
       <w:r>
         <w:rPr>
           <w:noProof/>
         </w:rPr>
-        <w:lastRenderedPageBreak/>
         <w:drawing>
-          <wp:inline distT="0" distB="0" distL="0" distR="0" wp14:anchorId="0841CFDB" wp14:editId="080A6538">
-            <wp:extent cx="5274310" cy="2485763"/>
-            <wp:effectExtent l="0" t="0" r="2540" b="0"/>
-            <wp:docPr id="11" name="图片 11"/>
+          <wp:inline distT="0" distB="0" distL="0" distR="0" wp14:anchorId="1884DDB2" wp14:editId="64A2EE89">
+            <wp:extent cx="5274310" cy="2448525"/>
+            <wp:effectExtent l="0" t="0" r="2540" b="9525"/>
+            <wp:docPr id="9" name="图片 9"/>
             <wp:cNvGraphicFramePr>
               <a:graphicFrameLocks xmlns:a="http://schemas.openxmlformats.org/drawingml/2006/main" noChangeAspect="1"/>
             </wp:cNvGraphicFramePr>
@@ -2058,6 +1747,251 @@
                   <pic:spPr>
                     <a:xfrm>
                       <a:off x="0" y="0"/>
+                      <a:ext cx="5274310" cy="2448525"/>
+                    </a:xfrm>
+                    <a:prstGeom prst="rect">
+                      <a:avLst/>
+                    </a:prstGeom>
+                  </pic:spPr>
+                </pic:pic>
+              </a:graphicData>
+            </a:graphic>
+          </wp:inline>
+        </w:drawing>
+      </w:r>
+    </w:p>
+    <w:p>
+      <w:pPr>
+        <w:ind w:firstLineChars="200" w:firstLine="420"/>
+      </w:pPr>
+      <w:r>
+        <w:rPr>
+          <w:noProof/>
+        </w:rPr>
+        <w:drawing>
+          <wp:inline distT="0" distB="0" distL="0" distR="0" wp14:anchorId="0BCE173A" wp14:editId="1EC23477">
+            <wp:extent cx="5274310" cy="2359399"/>
+            <wp:effectExtent l="0" t="0" r="2540" b="3175"/>
+            <wp:docPr id="10" name="图片 10"/>
+            <wp:cNvGraphicFramePr>
+              <a:graphicFrameLocks xmlns:a="http://schemas.openxmlformats.org/drawingml/2006/main" noChangeAspect="1"/>
+            </wp:cNvGraphicFramePr>
+            <a:graphic xmlns:a="http://schemas.openxmlformats.org/drawingml/2006/main">
+              <a:graphicData uri="http://schemas.openxmlformats.org/drawingml/2006/picture">
+                <pic:pic xmlns:pic="http://schemas.openxmlformats.org/drawingml/2006/picture">
+                  <pic:nvPicPr>
+                    <pic:cNvPr id="0" name=""/>
+                    <pic:cNvPicPr/>
+                  </pic:nvPicPr>
+                  <pic:blipFill>
+                    <a:blip r:embed="rId16"/>
+                    <a:stretch>
+                      <a:fillRect/>
+                    </a:stretch>
+                  </pic:blipFill>
+                  <pic:spPr>
+                    <a:xfrm>
+                      <a:off x="0" y="0"/>
+                      <a:ext cx="5274310" cy="2359399"/>
+                    </a:xfrm>
+                    <a:prstGeom prst="rect">
+                      <a:avLst/>
+                    </a:prstGeom>
+                  </pic:spPr>
+                </pic:pic>
+              </a:graphicData>
+            </a:graphic>
+          </wp:inline>
+        </w:drawing>
+      </w:r>
+    </w:p>
+    <w:p/>
+    <w:p>
+      <w:pPr>
+        <w:tabs>
+          <w:tab w:val="left" w:pos="603"/>
+        </w:tabs>
+        <w:rPr>
+          <w:b/>
+        </w:rPr>
+      </w:pPr>
+      <w:proofErr w:type="spellStart"/>
+      <w:proofErr w:type="gramStart"/>
+      <w:r>
+        <w:rPr>
+          <w:b/>
+        </w:rPr>
+        <w:t>Xception</w:t>
+      </w:r>
+      <w:proofErr w:type="spellEnd"/>
+      <w:r>
+        <w:rPr>
+          <w:rFonts w:hint="eastAsia"/>
+          <w:b/>
+        </w:rPr>
+        <w:t>(</w:t>
+      </w:r>
+      <w:proofErr w:type="spellStart"/>
+      <w:proofErr w:type="gramEnd"/>
+      <w:r>
+        <w:rPr>
+          <w:b/>
+        </w:rPr>
+        <w:t>Xception</w:t>
+      </w:r>
+      <w:proofErr w:type="spellEnd"/>
+      <w:r>
+        <w:rPr>
+          <w:b/>
+        </w:rPr>
+        <w:t xml:space="preserve">: Deep Learning with </w:t>
+      </w:r>
+      <w:proofErr w:type="spellStart"/>
+      <w:r>
+        <w:rPr>
+          <w:b/>
+        </w:rPr>
+        <w:t>Depthwise</w:t>
+      </w:r>
+      <w:proofErr w:type="spellEnd"/>
+      <w:r>
+        <w:rPr>
+          <w:b/>
+        </w:rPr>
+        <w:t xml:space="preserve"> Separable Convolutions</w:t>
+      </w:r>
+      <w:r>
+        <w:rPr>
+          <w:rFonts w:hint="eastAsia"/>
+          <w:b/>
+        </w:rPr>
+        <w:t>,</w:t>
+      </w:r>
+      <w:r>
+        <w:t xml:space="preserve"> </w:t>
+      </w:r>
+      <w:r>
+        <w:rPr>
+          <w:b/>
+        </w:rPr>
+        <w:t>Google</w:t>
+      </w:r>
+      <w:r>
+        <w:rPr>
+          <w:rFonts w:hint="eastAsia"/>
+          <w:b/>
+        </w:rPr>
+        <w:t>)</w:t>
+      </w:r>
+    </w:p>
+    <w:p>
+      <w:pPr>
+        <w:tabs>
+          <w:tab w:val="left" w:pos="603"/>
+        </w:tabs>
+      </w:pPr>
+      <w:r>
+        <w:rPr>
+          <w:rFonts w:hint="eastAsia"/>
+        </w:rPr>
+        <w:t>A</w:t>
+      </w:r>
+      <w:r>
+        <w:t xml:space="preserve"> </w:t>
+      </w:r>
+      <w:proofErr w:type="spellStart"/>
+      <w:r>
+        <w:t>depthwise</w:t>
+      </w:r>
+      <w:proofErr w:type="spellEnd"/>
+      <w:r>
+        <w:t xml:space="preserve"> separable convolution can be understood as an Inception module with a maximally large number of towers.</w:t>
+      </w:r>
+      <w:r>
+        <w:t xml:space="preserve"> </w:t>
+      </w:r>
+      <w:r>
+        <w:t>This observation leads</w:t>
+      </w:r>
+      <w:r>
+        <w:rPr>
+          <w:rFonts w:hint="eastAsia"/>
+        </w:rPr>
+        <w:t xml:space="preserve"> </w:t>
+      </w:r>
+      <w:r>
+        <w:t>us to propose a novel de</w:t>
+      </w:r>
+      <w:r>
+        <w:t>ep convolutional neural network</w:t>
+      </w:r>
+      <w:r>
+        <w:rPr>
+          <w:rFonts w:hint="eastAsia"/>
+        </w:rPr>
+        <w:t xml:space="preserve"> </w:t>
+      </w:r>
+      <w:r>
+        <w:t>architecture inspired by Inception</w:t>
+      </w:r>
+    </w:p>
+    <w:p>
+      <w:pPr>
+        <w:tabs>
+          <w:tab w:val="left" w:pos="603"/>
+        </w:tabs>
+      </w:pPr>
+      <w:proofErr w:type="gramStart"/>
+      <w:r>
+        <w:t>we</w:t>
+      </w:r>
+      <w:proofErr w:type="gramEnd"/>
+      <w:r>
+        <w:t xml:space="preserve"> make the following hypothesis: that the mapping of cross-channels correlations and spatial correlations in the feature maps of convolutional neural networks can be entirely decoupled</w:t>
+      </w:r>
+    </w:p>
+    <w:p>
+      <w:pPr>
+        <w:tabs>
+          <w:tab w:val="left" w:pos="603"/>
+        </w:tabs>
+      </w:pPr>
+    </w:p>
+    <w:p>
+      <w:pPr>
+        <w:tabs>
+          <w:tab w:val="left" w:pos="603"/>
+        </w:tabs>
+      </w:pPr>
+      <w:r>
+        <w:rPr>
+          <w:noProof/>
+        </w:rPr>
+        <w:lastRenderedPageBreak/>
+        <w:drawing>
+          <wp:inline distT="0" distB="0" distL="0" distR="0" wp14:anchorId="0841CFDB" wp14:editId="080A6538">
+            <wp:extent cx="5274310" cy="2485763"/>
+            <wp:effectExtent l="0" t="0" r="2540" b="0"/>
+            <wp:docPr id="11" name="图片 11"/>
+            <wp:cNvGraphicFramePr>
+              <a:graphicFrameLocks xmlns:a="http://schemas.openxmlformats.org/drawingml/2006/main" noChangeAspect="1"/>
+            </wp:cNvGraphicFramePr>
+            <a:graphic xmlns:a="http://schemas.openxmlformats.org/drawingml/2006/main">
+              <a:graphicData uri="http://schemas.openxmlformats.org/drawingml/2006/picture">
+                <pic:pic xmlns:pic="http://schemas.openxmlformats.org/drawingml/2006/picture">
+                  <pic:nvPicPr>
+                    <pic:cNvPr id="0" name=""/>
+                    <pic:cNvPicPr/>
+                  </pic:nvPicPr>
+                  <pic:blipFill>
+                    <a:blip r:embed="rId17"/>
+                    <a:stretch>
+                      <a:fillRect/>
+                    </a:stretch>
+                  </pic:blipFill>
+                  <pic:spPr>
+                    <a:xfrm>
+                      <a:off x="0" y="0"/>
                       <a:ext cx="5274310" cy="2485763"/>
                     </a:xfrm>
                     <a:prstGeom prst="rect">
@@ -2076,9 +2010,6 @@
         <w:tabs>
           <w:tab w:val="left" w:pos="603"/>
         </w:tabs>
-        <w:rPr>
-          <w:rFonts w:hint="eastAsia"/>
-        </w:rPr>
       </w:pPr>
       <w:proofErr w:type="spellStart"/>
       <w:r>
@@ -2121,7 +2052,6 @@
           <w:tab w:val="left" w:pos="603"/>
         </w:tabs>
         <w:rPr>
-          <w:rFonts w:hint="eastAsia"/>
           <w:noProof/>
         </w:rPr>
       </w:pPr>
@@ -2132,7 +2062,6 @@
           <w:tab w:val="left" w:pos="603"/>
         </w:tabs>
       </w:pPr>
-      <w:bookmarkStart w:id="0" w:name="_GoBack"/>
       <w:r>
         <w:rPr>
           <w:noProof/>
@@ -2153,7 +2082,7 @@
                     <pic:cNvPicPr/>
                   </pic:nvPicPr>
                   <pic:blipFill rotWithShape="1">
-                    <a:blip r:embed="rId16"/>
+                    <a:blip r:embed="rId18"/>
                     <a:srcRect t="2475"/>
                     <a:stretch/>
                   </pic:blipFill>
@@ -2180,7 +2109,222 @@
           </wp:inline>
         </w:drawing>
       </w:r>
+    </w:p>
+    <w:p>
+      <w:pPr>
+        <w:rPr>
+          <w:rFonts w:hint="eastAsia"/>
+          <w:b/>
+        </w:rPr>
+      </w:pPr>
+      <w:r>
+        <w:rPr>
+          <w:b/>
+        </w:rPr>
+        <w:t>ShuffleNetV2</w:t>
+      </w:r>
+      <w:r>
+        <w:rPr>
+          <w:rFonts w:hint="eastAsia"/>
+          <w:b/>
+        </w:rPr>
+        <w:t>（</w:t>
+      </w:r>
+      <w:r>
+        <w:rPr>
+          <w:b/>
+        </w:rPr>
+        <w:t>Practical Guidelin</w:t>
+      </w:r>
+      <w:r>
+        <w:rPr>
+          <w:b/>
+        </w:rPr>
+        <w:t>es for Efficient</w:t>
+      </w:r>
+      <w:r>
+        <w:rPr>
+          <w:rFonts w:hint="eastAsia"/>
+          <w:b/>
+        </w:rPr>
+        <w:t xml:space="preserve"> </w:t>
+      </w:r>
+      <w:r>
+        <w:rPr>
+          <w:b/>
+        </w:rPr>
+        <w:t>CNN Architecture Design</w:t>
+      </w:r>
+      <w:r>
+        <w:t xml:space="preserve"> (Face++</w:t>
+      </w:r>
+      <w:r>
+        <w:rPr>
+          <w:rFonts w:hint="eastAsia"/>
+          <w:b/>
+        </w:rPr>
+        <w:t>）</w:t>
+      </w:r>
+    </w:p>
+    <w:p>
+      <w:pPr>
+        <w:rPr>
+          <w:rFonts w:hint="eastAsia"/>
+          <w:b/>
+        </w:rPr>
+      </w:pPr>
+      <w:r>
+        <w:rPr>
+          <w:b/>
+        </w:rPr>
+        <w:t>https://zhuanlan.zhihu.com/p/48261931</w:t>
+      </w:r>
+      <w:bookmarkStart w:id="0" w:name="_GoBack"/>
       <w:bookmarkEnd w:id="0"/>
+    </w:p>
+    <w:p>
+      <w:pPr>
+        <w:rPr>
+          <w:rFonts w:hint="eastAsia"/>
+          <w:b/>
+        </w:rPr>
+      </w:pPr>
+      <w:r>
+        <w:rPr>
+          <w:noProof/>
+        </w:rPr>
+        <w:lastRenderedPageBreak/>
+        <w:drawing>
+          <wp:inline distT="0" distB="0" distL="0" distR="0" wp14:anchorId="0CCFCE9D" wp14:editId="57B186DF">
+            <wp:extent cx="5274310" cy="2626167"/>
+            <wp:effectExtent l="0" t="0" r="2540" b="3175"/>
+            <wp:docPr id="13" name="图片 13"/>
+            <wp:cNvGraphicFramePr>
+              <a:graphicFrameLocks xmlns:a="http://schemas.openxmlformats.org/drawingml/2006/main" noChangeAspect="1"/>
+            </wp:cNvGraphicFramePr>
+            <a:graphic xmlns:a="http://schemas.openxmlformats.org/drawingml/2006/main">
+              <a:graphicData uri="http://schemas.openxmlformats.org/drawingml/2006/picture">
+                <pic:pic xmlns:pic="http://schemas.openxmlformats.org/drawingml/2006/picture">
+                  <pic:nvPicPr>
+                    <pic:cNvPr id="0" name=""/>
+                    <pic:cNvPicPr/>
+                  </pic:nvPicPr>
+                  <pic:blipFill>
+                    <a:blip r:embed="rId19"/>
+                    <a:stretch>
+                      <a:fillRect/>
+                    </a:stretch>
+                  </pic:blipFill>
+                  <pic:spPr>
+                    <a:xfrm>
+                      <a:off x="0" y="0"/>
+                      <a:ext cx="5274310" cy="2626167"/>
+                    </a:xfrm>
+                    <a:prstGeom prst="rect">
+                      <a:avLst/>
+                    </a:prstGeom>
+                  </pic:spPr>
+                </pic:pic>
+              </a:graphicData>
+            </a:graphic>
+          </wp:inline>
+        </w:drawing>
+      </w:r>
+    </w:p>
+    <w:p>
+      <w:pPr>
+        <w:rPr>
+          <w:rFonts w:hint="eastAsia"/>
+          <w:b/>
+        </w:rPr>
+      </w:pPr>
+      <w:r>
+        <w:rPr>
+          <w:noProof/>
+        </w:rPr>
+        <w:drawing>
+          <wp:inline distT="0" distB="0" distL="0" distR="0" wp14:anchorId="3A319C77" wp14:editId="1390852E">
+            <wp:extent cx="5274310" cy="2944823"/>
+            <wp:effectExtent l="0" t="0" r="2540" b="8255"/>
+            <wp:docPr id="14" name="图片 14"/>
+            <wp:cNvGraphicFramePr>
+              <a:graphicFrameLocks xmlns:a="http://schemas.openxmlformats.org/drawingml/2006/main" noChangeAspect="1"/>
+            </wp:cNvGraphicFramePr>
+            <a:graphic xmlns:a="http://schemas.openxmlformats.org/drawingml/2006/main">
+              <a:graphicData uri="http://schemas.openxmlformats.org/drawingml/2006/picture">
+                <pic:pic xmlns:pic="http://schemas.openxmlformats.org/drawingml/2006/picture">
+                  <pic:nvPicPr>
+                    <pic:cNvPr id="0" name=""/>
+                    <pic:cNvPicPr/>
+                  </pic:nvPicPr>
+                  <pic:blipFill>
+                    <a:blip r:embed="rId20"/>
+                    <a:stretch>
+                      <a:fillRect/>
+                    </a:stretch>
+                  </pic:blipFill>
+                  <pic:spPr>
+                    <a:xfrm>
+                      <a:off x="0" y="0"/>
+                      <a:ext cx="5274310" cy="2944823"/>
+                    </a:xfrm>
+                    <a:prstGeom prst="rect">
+                      <a:avLst/>
+                    </a:prstGeom>
+                  </pic:spPr>
+                </pic:pic>
+              </a:graphicData>
+            </a:graphic>
+          </wp:inline>
+        </w:drawing>
+      </w:r>
+    </w:p>
+    <w:p>
+      <w:pPr>
+        <w:ind w:firstLineChars="200" w:firstLine="420"/>
+      </w:pPr>
+      <w:r>
+        <w:rPr>
+          <w:rFonts w:hint="eastAsia"/>
+        </w:rPr>
+        <w:t>为了改善</w:t>
+      </w:r>
+      <w:r>
+        <w:t>v1的缺陷，v2版本引入了一种新的运算：channel split。具体来说，在开始时先将输入特征图在通道维度分成两个分支：通道数分别为</w:t>
+      </w:r>
+      <w:r>
+        <w:rPr>
+          <w:rFonts w:hint="eastAsia"/>
+        </w:rPr>
+        <w:t>c1</w:t>
+      </w:r>
+      <w:r>
+        <w:t xml:space="preserve"> 和</w:t>
+      </w:r>
+      <w:r>
+        <w:t xml:space="preserve"> </w:t>
+      </w:r>
+      <w:r>
+        <w:rPr>
+          <w:rFonts w:hint="eastAsia"/>
+        </w:rPr>
+        <w:t>c2</w:t>
+      </w:r>
+      <w:r>
+        <w:t xml:space="preserve"> ，实际实现时</w:t>
+      </w:r>
+      <w:r>
+        <w:t xml:space="preserve"> </w:t>
+      </w:r>
+      <w:r>
+        <w:rPr>
+          <w:rFonts w:hint="eastAsia"/>
+        </w:rPr>
+        <w:t>c1=c/2</w:t>
+      </w:r>
+      <w:r>
+        <w:t xml:space="preserve"> 。</w:t>
+      </w:r>
     </w:p>
     <w:sectPr>
       <w:pgSz w:w="11906" w:h="16838"/>
@@ -2190,6 +2334,44 @@
     </w:sectPr>
   </w:body>
 </w:document>
+</file>
+
+<file path=word/endnotes.xml><?xml version="1.0" encoding="utf-8"?>
+<w:endnotes xmlns:wpc="http://schemas.microsoft.com/office/word/2010/wordprocessingCanvas" xmlns:mc="http://schemas.openxmlformats.org/markup-compatibility/2006" xmlns:o="urn:schemas-microsoft-com:office:office" xmlns:r="http://schemas.openxmlformats.org/officeDocument/2006/relationships" xmlns:m="http://schemas.openxmlformats.org/officeDocument/2006/math" xmlns:v="urn:schemas-microsoft-com:vml" xmlns:wp14="http://schemas.microsoft.com/office/word/2010/wordprocessingDrawing" xmlns:wp="http://schemas.openxmlformats.org/drawingml/2006/wordprocessingDrawing" xmlns:w10="urn:schemas-microsoft-com:office:word" xmlns:w="http://schemas.openxmlformats.org/wordprocessingml/2006/main" xmlns:w14="http://schemas.microsoft.com/office/word/2010/wordml" xmlns:wpg="http://schemas.microsoft.com/office/word/2010/wordprocessingGroup" xmlns:wpi="http://schemas.microsoft.com/office/word/2010/wordprocessingInk" xmlns:wne="http://schemas.microsoft.com/office/word/2006/wordml" xmlns:wps="http://schemas.microsoft.com/office/word/2010/wordprocessingShape" mc:Ignorable="w14 wp14">
+  <w:endnote w:type="separator" w:id="-1">
+    <w:p>
+      <w:r>
+        <w:separator/>
+      </w:r>
+    </w:p>
+  </w:endnote>
+  <w:endnote w:type="continuationSeparator" w:id="0">
+    <w:p>
+      <w:r>
+        <w:continuationSeparator/>
+      </w:r>
+    </w:p>
+  </w:endnote>
+</w:endnotes>
+</file>
+
+<file path=word/footnotes.xml><?xml version="1.0" encoding="utf-8"?>
+<w:footnotes xmlns:wpc="http://schemas.microsoft.com/office/word/2010/wordprocessingCanvas" xmlns:mc="http://schemas.openxmlformats.org/markup-compatibility/2006" xmlns:o="urn:schemas-microsoft-com:office:office" xmlns:r="http://schemas.openxmlformats.org/officeDocument/2006/relationships" xmlns:m="http://schemas.openxmlformats.org/officeDocument/2006/math" xmlns:v="urn:schemas-microsoft-com:vml" xmlns:wp14="http://schemas.microsoft.com/office/word/2010/wordprocessingDrawing" xmlns:wp="http://schemas.openxmlformats.org/drawingml/2006/wordprocessingDrawing" xmlns:w10="urn:schemas-microsoft-com:office:word" xmlns:w="http://schemas.openxmlformats.org/wordprocessingml/2006/main" xmlns:w14="http://schemas.microsoft.com/office/word/2010/wordml" xmlns:wpg="http://schemas.microsoft.com/office/word/2010/wordprocessingGroup" xmlns:wpi="http://schemas.microsoft.com/office/word/2010/wordprocessingInk" xmlns:wne="http://schemas.microsoft.com/office/word/2006/wordml" xmlns:wps="http://schemas.microsoft.com/office/word/2010/wordprocessingShape" mc:Ignorable="w14 wp14">
+  <w:footnote w:type="separator" w:id="-1">
+    <w:p>
+      <w:r>
+        <w:separator/>
+      </w:r>
+    </w:p>
+  </w:footnote>
+  <w:footnote w:type="continuationSeparator" w:id="0">
+    <w:p>
+      <w:r>
+        <w:continuationSeparator/>
+      </w:r>
+    </w:p>
+  </w:footnote>
+</w:footnotes>
 </file>
 
 <file path=word/styles.xml><?xml version="1.0" encoding="utf-8"?>
@@ -2400,6 +2582,71 @@
     <w:uiPriority w:val="99"/>
     <w:semiHidden/>
     <w:rsid w:val="00B5604E"/>
+    <w:rPr>
+      <w:sz w:val="18"/>
+      <w:szCs w:val="18"/>
+    </w:rPr>
+  </w:style>
+  <w:style w:type="paragraph" w:styleId="a4">
+    <w:name w:val="header"/>
+    <w:basedOn w:val="a"/>
+    <w:link w:val="Char0"/>
+    <w:uiPriority w:val="99"/>
+    <w:unhideWhenUsed/>
+    <w:rsid w:val="001D1E9B"/>
+    <w:pPr>
+      <w:pBdr>
+        <w:bottom w:val="single" w:sz="6" w:space="1" w:color="auto"/>
+      </w:pBdr>
+      <w:tabs>
+        <w:tab w:val="center" w:pos="4153"/>
+        <w:tab w:val="right" w:pos="8306"/>
+      </w:tabs>
+      <w:snapToGrid w:val="0"/>
+      <w:jc w:val="center"/>
+    </w:pPr>
+    <w:rPr>
+      <w:sz w:val="18"/>
+      <w:szCs w:val="18"/>
+    </w:rPr>
+  </w:style>
+  <w:style w:type="character" w:customStyle="1" w:styleId="Char0">
+    <w:name w:val="页眉 Char"/>
+    <w:basedOn w:val="a0"/>
+    <w:link w:val="a4"/>
+    <w:uiPriority w:val="99"/>
+    <w:rsid w:val="001D1E9B"/>
+    <w:rPr>
+      <w:sz w:val="18"/>
+      <w:szCs w:val="18"/>
+    </w:rPr>
+  </w:style>
+  <w:style w:type="paragraph" w:styleId="a5">
+    <w:name w:val="footer"/>
+    <w:basedOn w:val="a"/>
+    <w:link w:val="Char1"/>
+    <w:uiPriority w:val="99"/>
+    <w:unhideWhenUsed/>
+    <w:rsid w:val="001D1E9B"/>
+    <w:pPr>
+      <w:tabs>
+        <w:tab w:val="center" w:pos="4153"/>
+        <w:tab w:val="right" w:pos="8306"/>
+      </w:tabs>
+      <w:snapToGrid w:val="0"/>
+      <w:jc w:val="left"/>
+    </w:pPr>
+    <w:rPr>
+      <w:sz w:val="18"/>
+      <w:szCs w:val="18"/>
+    </w:rPr>
+  </w:style>
+  <w:style w:type="character" w:customStyle="1" w:styleId="Char1">
+    <w:name w:val="页脚 Char"/>
+    <w:basedOn w:val="a0"/>
+    <w:link w:val="a5"/>
+    <w:uiPriority w:val="99"/>
+    <w:rsid w:val="001D1E9B"/>
     <w:rPr>
       <w:sz w:val="18"/>
       <w:szCs w:val="18"/>
@@ -2616,6 +2863,71 @@
     <w:uiPriority w:val="99"/>
     <w:semiHidden/>
     <w:rsid w:val="00B5604E"/>
+    <w:rPr>
+      <w:sz w:val="18"/>
+      <w:szCs w:val="18"/>
+    </w:rPr>
+  </w:style>
+  <w:style w:type="paragraph" w:styleId="a4">
+    <w:name w:val="header"/>
+    <w:basedOn w:val="a"/>
+    <w:link w:val="Char0"/>
+    <w:uiPriority w:val="99"/>
+    <w:unhideWhenUsed/>
+    <w:rsid w:val="001D1E9B"/>
+    <w:pPr>
+      <w:pBdr>
+        <w:bottom w:val="single" w:sz="6" w:space="1" w:color="auto"/>
+      </w:pBdr>
+      <w:tabs>
+        <w:tab w:val="center" w:pos="4153"/>
+        <w:tab w:val="right" w:pos="8306"/>
+      </w:tabs>
+      <w:snapToGrid w:val="0"/>
+      <w:jc w:val="center"/>
+    </w:pPr>
+    <w:rPr>
+      <w:sz w:val="18"/>
+      <w:szCs w:val="18"/>
+    </w:rPr>
+  </w:style>
+  <w:style w:type="character" w:customStyle="1" w:styleId="Char0">
+    <w:name w:val="页眉 Char"/>
+    <w:basedOn w:val="a0"/>
+    <w:link w:val="a4"/>
+    <w:uiPriority w:val="99"/>
+    <w:rsid w:val="001D1E9B"/>
+    <w:rPr>
+      <w:sz w:val="18"/>
+      <w:szCs w:val="18"/>
+    </w:rPr>
+  </w:style>
+  <w:style w:type="paragraph" w:styleId="a5">
+    <w:name w:val="footer"/>
+    <w:basedOn w:val="a"/>
+    <w:link w:val="Char1"/>
+    <w:uiPriority w:val="99"/>
+    <w:unhideWhenUsed/>
+    <w:rsid w:val="001D1E9B"/>
+    <w:pPr>
+      <w:tabs>
+        <w:tab w:val="center" w:pos="4153"/>
+        <w:tab w:val="right" w:pos="8306"/>
+      </w:tabs>
+      <w:snapToGrid w:val="0"/>
+      <w:jc w:val="left"/>
+    </w:pPr>
+    <w:rPr>
+      <w:sz w:val="18"/>
+      <w:szCs w:val="18"/>
+    </w:rPr>
+  </w:style>
+  <w:style w:type="character" w:customStyle="1" w:styleId="Char1">
+    <w:name w:val="页脚 Char"/>
+    <w:basedOn w:val="a0"/>
+    <w:link w:val="a5"/>
+    <w:uiPriority w:val="99"/>
+    <w:rsid w:val="001D1E9B"/>
     <w:rPr>
       <w:sz w:val="18"/>
       <w:szCs w:val="18"/>
@@ -2913,7 +3225,7 @@
   <a:extraClrSchemeLst/>
   <a:extLst>
     <a:ext uri="{05A4C25C-085E-4340-85A3-A5531E510DB2}">
-      <thm15:themeFamily xmlns:thm15="http://schemas.microsoft.com/office/thememl/2012/main" xmlns="" name="Office Theme" id="{62F939B6-93AF-4DB8-9C6B-D6C7DFDC589F}" vid="{4A3C46E8-61CC-4603-A589-7422A47A8E4A}"/>
+      <thm15:themeFamily xmlns="" xmlns:thm15="http://schemas.microsoft.com/office/thememl/2012/main" name="Office Theme" id="{62F939B6-93AF-4DB8-9C6B-D6C7DFDC589F}" vid="{4A3C46E8-61CC-4603-A589-7422A47A8E4A}"/>
     </a:ext>
   </a:extLst>
 </a:theme>

</xml_diff>